<commit_message>
implemented text from Jonas into Latex
</commit_message>
<xml_diff>
--- a/text/Assignment_ETHZ.docx
+++ b/text/Assignment_ETHZ.docx
@@ -1,6 +1,6 @@
 
 <file path=word/document.xml><?xml version="1.0" encoding="utf-8"?>
-<w:document xmlns:wpc="http://schemas.microsoft.com/office/word/2010/wordprocessingCanvas" xmlns:cx="http://schemas.microsoft.com/office/drawing/2014/chartex" xmlns:cx1="http://schemas.microsoft.com/office/drawing/2015/9/8/chartex" xmlns:cx2="http://schemas.microsoft.com/office/drawing/2015/10/21/chartex" xmlns:cx3="http://schemas.microsoft.com/office/drawing/2016/5/9/chartex" xmlns:cx4="http://schemas.microsoft.com/office/drawing/2016/5/10/chartex" xmlns:cx5="http://schemas.microsoft.com/office/drawing/2016/5/11/chartex" xmlns:cx6="http://schemas.microsoft.com/office/drawing/2016/5/12/chartex" xmlns:cx7="http://schemas.microsoft.com/office/drawing/2016/5/13/chartex" xmlns:cx8="http://schemas.microsoft.com/office/drawing/2016/5/14/chartex" xmlns:mc="http://schemas.openxmlformats.org/markup-compatibility/2006" xmlns:aink="http://schemas.microsoft.com/office/drawing/2016/ink" xmlns:am3d="http://schemas.microsoft.com/office/drawing/2017/model3d" xmlns:o="urn:schemas-microsoft-com:office:office" xmlns:r="http://schemas.openxmlformats.org/officeDocument/2006/relationships" xmlns:m="http://schemas.openxmlformats.org/officeDocument/2006/math" xmlns:v="urn:schemas-microsoft-com:vml" xmlns:wp14="http://schemas.microsoft.com/office/word/2010/wordprocessingDrawing" xmlns:wp="http://schemas.openxmlformats.org/drawingml/2006/wordprocessingDrawing" xmlns:w10="urn:schemas-microsoft-com:office:word" xmlns:w="http://schemas.openxmlformats.org/wordprocessingml/2006/main" xmlns:w14="http://schemas.microsoft.com/office/word/2010/wordml" xmlns:w15="http://schemas.microsoft.com/office/word/2012/wordml" xmlns:w16cid="http://schemas.microsoft.com/office/word/2016/wordml/cid" xmlns:w16se="http://schemas.microsoft.com/office/word/2015/wordml/symex" xmlns:wpg="http://schemas.microsoft.com/office/word/2010/wordprocessingGroup" xmlns:wpi="http://schemas.microsoft.com/office/word/2010/wordprocessingInk" xmlns:wne="http://schemas.microsoft.com/office/word/2006/wordml" xmlns:wps="http://schemas.microsoft.com/office/word/2010/wordprocessingShape" mc:Ignorable="w14 w15 w16se w16cid wp14">
+<w:document xmlns:wpc="http://schemas.microsoft.com/office/word/2010/wordprocessingCanvas" xmlns:cx="http://schemas.microsoft.com/office/drawing/2014/chartex" xmlns:cx1="http://schemas.microsoft.com/office/drawing/2015/9/8/chartex" xmlns:mc="http://schemas.openxmlformats.org/markup-compatibility/2006" xmlns:o="urn:schemas-microsoft-com:office:office" xmlns:r="http://schemas.openxmlformats.org/officeDocument/2006/relationships" xmlns:m="http://schemas.openxmlformats.org/officeDocument/2006/math" xmlns:v="urn:schemas-microsoft-com:vml" xmlns:wp14="http://schemas.microsoft.com/office/word/2010/wordprocessingDrawing" xmlns:wp="http://schemas.openxmlformats.org/drawingml/2006/wordprocessingDrawing" xmlns:w10="urn:schemas-microsoft-com:office:word" xmlns:w="http://schemas.openxmlformats.org/wordprocessingml/2006/main" xmlns:w14="http://schemas.microsoft.com/office/word/2010/wordml" xmlns:w15="http://schemas.microsoft.com/office/word/2012/wordml" xmlns:w16se="http://schemas.microsoft.com/office/word/2015/wordml/symex" xmlns:wpg="http://schemas.microsoft.com/office/word/2010/wordprocessingGroup" xmlns:wpi="http://schemas.microsoft.com/office/word/2010/wordprocessingInk" xmlns:wne="http://schemas.microsoft.com/office/word/2006/wordml" xmlns:wps="http://schemas.microsoft.com/office/word/2010/wordprocessingShape" mc:Ignorable="w14 w15 w16se wp14">
   <w:body>
     <w:p>
       <w:pPr>
@@ -588,10 +588,7 @@
         <w:t>~</w:t>
       </w:r>
       <w:r>
-        <w:t xml:space="preserve"> U (</w:t>
-      </w:r>
-      <w:r>
-        <w:t xml:space="preserve">30, 800) </w:t>
+        <w:t xml:space="preserve"> U (30, 800) </w:t>
       </w:r>
     </w:p>
     <w:p>
@@ -619,16 +616,7 @@
     </w:p>
     <w:p>
       <w:r>
-        <w:t>Sun-hours during growing period</w:t>
-      </w:r>
-      <w:r>
-        <w:t xml:space="preserve"> (</w:t>
-      </w:r>
-      <w:r>
-        <w:t>h</w:t>
-      </w:r>
-      <w:r>
-        <w:t xml:space="preserve">) </w:t>
+        <w:t xml:space="preserve">Sun-hours during growing period (h) </w:t>
       </w:r>
       <w:r>
         <w:rPr>
@@ -637,52 +625,119 @@
         <w:t>~</w:t>
       </w:r>
       <w:r>
-        <w:t xml:space="preserve"> U (</w:t>
-      </w:r>
-      <w:r>
-        <w:t>400, 600</w:t>
-      </w:r>
-      <w:r>
+        <w:t xml:space="preserve"> U (400, 600)</w:t>
+      </w:r>
+    </w:p>
+    <w:p>
+      <w:r>
+        <w:t xml:space="preserve">total rainfall during growing period (mm) </w:t>
+      </w:r>
+      <w:r>
+        <w:rPr>
+          <w:rFonts w:cstheme="minorHAnsi"/>
+        </w:rPr>
+        <w:t>~</w:t>
+      </w:r>
+      <w:r>
+        <w:t xml:space="preserve"> U (600, 850)</w:t>
+      </w:r>
+    </w:p>
+    <w:p>
+      <w:pPr>
+        <w:rPr>
+          <w:rFonts w:cstheme="minorHAnsi"/>
+        </w:rPr>
+      </w:pPr>
+      <w:r>
+        <w:rPr>
+          <w:rFonts w:cstheme="minorHAnsi"/>
+        </w:rPr>
+        <w:t xml:space="preserve">Number of children under 10 years ~ U (1, 5)  </w:t>
+      </w:r>
+      <w:r>
+        <w:rPr>
+          <w:rFonts w:cstheme="minorHAnsi"/>
+        </w:rPr>
+        <w:sym w:font="Wingdings" w:char="F0E0"/>
+      </w:r>
+      <w:r>
+        <w:rPr>
+          <w:rFonts w:cstheme="minorHAnsi"/>
+        </w:rPr>
+        <w:t xml:space="preserve"> </w:t>
+      </w:r>
+      <w:r>
+        <w:rPr>
+          <w:rFonts w:cstheme="minorHAnsi"/>
+        </w:rPr>
+        <w:t xml:space="preserve">Idea: more children influence the time, which can be spend on the field to </w:t>
+      </w:r>
+      <w:r>
+        <w:rPr>
+          <w:rFonts w:cstheme="minorHAnsi"/>
+        </w:rPr>
+        <w:t>look after</w:t>
+      </w:r>
+      <w:r>
+        <w:rPr>
+          <w:rFonts w:cstheme="minorHAnsi"/>
+        </w:rPr>
+        <w:t xml:space="preserve"> the plants; </w:t>
+      </w:r>
+      <w:r>
+        <w:rPr>
+          <w:rFonts w:cstheme="minorHAnsi"/>
+        </w:rPr>
+        <w:t>can</w:t>
+      </w:r>
+      <w:r>
+        <w:rPr>
+          <w:rFonts w:cstheme="minorHAnsi"/>
+        </w:rPr>
+        <w:t xml:space="preserve"> </w:t>
+      </w:r>
+      <w:r>
+        <w:rPr>
+          <w:rFonts w:cstheme="minorHAnsi"/>
+        </w:rPr>
+        <w:t>change</w:t>
+      </w:r>
+      <w:r>
+        <w:rPr>
+          <w:rFonts w:cstheme="minorHAnsi"/>
+        </w:rPr>
+        <w:t xml:space="preserve"> in both direction</w:t>
+      </w:r>
+      <w:r>
+        <w:rPr>
+          <w:rFonts w:cstheme="minorHAnsi"/>
+        </w:rPr>
+        <w:t xml:space="preserve"> in 5.</w:t>
+      </w:r>
+      <w:r>
+        <w:rPr>
+          <w:rFonts w:cstheme="minorHAnsi"/>
+        </w:rPr>
         <w:t>)</w:t>
       </w:r>
-    </w:p>
-    <w:p>
-      <w:r>
-        <w:t>total rainfall during growing period</w:t>
-      </w:r>
-      <w:r>
-        <w:t xml:space="preserve"> (mm)</w:t>
-      </w:r>
-      <w:r>
-        <w:t xml:space="preserve"> </w:t>
-      </w:r>
-      <w:r>
-        <w:rPr>
-          <w:rFonts w:cstheme="minorHAnsi"/>
-        </w:rPr>
-        <w:t>~</w:t>
-      </w:r>
-      <w:r>
-        <w:t xml:space="preserve"> U (</w:t>
-      </w:r>
-      <w:r>
-        <w:t>600, 850</w:t>
-      </w:r>
-      <w:r>
-        <w:t>)</w:t>
-      </w:r>
-    </w:p>
-    <w:p>
-      <w:pPr>
-        <w:rPr>
-          <w:rFonts w:cstheme="minorHAnsi"/>
-        </w:rPr>
-      </w:pPr>
-      <w:r>
-        <w:rPr>
-          <w:rFonts w:cstheme="minorHAnsi"/>
-        </w:rPr>
-        <w:t xml:space="preserve">Number of children under 10 years ~ U (1, 5)  </w:t>
+      <w:r>
+        <w:rPr>
+          <w:rFonts w:cstheme="minorHAnsi"/>
+        </w:rPr>
+        <w:t xml:space="preserve"> </w:t>
+      </w:r>
+    </w:p>
+    <w:p>
+      <w:pPr>
+        <w:rPr>
+          <w:rFonts w:cstheme="minorHAnsi"/>
+        </w:rPr>
+      </w:pPr>
+      <w:r>
+        <w:rPr>
+          <w:rFonts w:cstheme="minorHAnsi"/>
+        </w:rPr>
+        <w:t xml:space="preserve">Years of experiences ~ U (1, 35) </w:t>
       </w:r>
       <w:r>
         <w:rPr>
@@ -694,102 +749,57 @@
         <w:rPr>
           <w:rFonts w:cstheme="minorHAnsi"/>
         </w:rPr>
-        <w:t xml:space="preserve"> </w:t>
-      </w:r>
-      <w:r>
-        <w:rPr>
-          <w:rFonts w:cstheme="minorHAnsi"/>
-        </w:rPr>
-        <w:t xml:space="preserve">Idea: more children influence the time, which can be spend on the field to </w:t>
-      </w:r>
-      <w:r>
-        <w:rPr>
-          <w:rFonts w:cstheme="minorHAnsi"/>
-        </w:rPr>
-        <w:t>look after</w:t>
-      </w:r>
-      <w:r>
-        <w:rPr>
-          <w:rFonts w:cstheme="minorHAnsi"/>
-        </w:rPr>
-        <w:t xml:space="preserve"> the plants; </w:t>
-      </w:r>
-      <w:r>
-        <w:rPr>
-          <w:rFonts w:cstheme="minorHAnsi"/>
-        </w:rPr>
-        <w:t>can</w:t>
-      </w:r>
-      <w:r>
-        <w:rPr>
-          <w:rFonts w:cstheme="minorHAnsi"/>
-        </w:rPr>
-        <w:t xml:space="preserve"> </w:t>
-      </w:r>
-      <w:r>
-        <w:rPr>
-          <w:rFonts w:cstheme="minorHAnsi"/>
-        </w:rPr>
-        <w:t>change</w:t>
-      </w:r>
-      <w:r>
-        <w:rPr>
-          <w:rFonts w:cstheme="minorHAnsi"/>
-        </w:rPr>
-        <w:t xml:space="preserve"> in both direction</w:t>
-      </w:r>
-      <w:r>
-        <w:rPr>
-          <w:rFonts w:cstheme="minorHAnsi"/>
-        </w:rPr>
-        <w:t xml:space="preserve"> in 5.</w:t>
-      </w:r>
-      <w:r>
-        <w:rPr>
-          <w:rFonts w:cstheme="minorHAnsi"/>
-        </w:rPr>
-        <w:t>)</w:t>
-      </w:r>
-      <w:r>
-        <w:rPr>
-          <w:rFonts w:cstheme="minorHAnsi"/>
-        </w:rPr>
-        <w:t xml:space="preserve"> </w:t>
-      </w:r>
-    </w:p>
-    <w:p>
-      <w:pPr>
-        <w:rPr>
-          <w:rFonts w:cstheme="minorHAnsi"/>
-        </w:rPr>
-      </w:pPr>
-      <w:r>
-        <w:rPr>
-          <w:rFonts w:cstheme="minorHAnsi"/>
-        </w:rPr>
-        <w:t xml:space="preserve">Years of experiences ~ U (1, 35) </w:t>
-      </w:r>
-      <w:r>
-        <w:rPr>
-          <w:rFonts w:cstheme="minorHAnsi"/>
-        </w:rPr>
-        <w:sym w:font="Wingdings" w:char="F0E0"/>
-      </w:r>
-      <w:r>
-        <w:rPr>
-          <w:rFonts w:cstheme="minorHAnsi"/>
-        </w:rPr>
-        <w:t xml:space="preserve"> increases in 5.)</w:t>
+        <w:t xml:space="preserve"> increases in </w:t>
+      </w:r>
+      <w:proofErr w:type="gramStart"/>
+      <w:r>
+        <w:rPr>
+          <w:rFonts w:cstheme="minorHAnsi"/>
+        </w:rPr>
+        <w:t>5</w:t>
+      </w:r>
+      <w:proofErr w:type="gramEnd"/>
+      <w:r>
+        <w:rPr>
+          <w:rFonts w:cstheme="minorHAnsi"/>
+        </w:rPr>
+        <w:t>.)</w:t>
+      </w:r>
+    </w:p>
+    <w:p>
+      <w:pPr>
+        <w:rPr>
+          <w:rFonts w:cstheme="minorHAnsi"/>
+        </w:rPr>
+      </w:pPr>
+      <w:r>
+        <w:rPr>
+          <w:rFonts w:cstheme="minorHAnsi"/>
+        </w:rPr>
+        <w:t xml:space="preserve">Education ~ </w:t>
+      </w:r>
+      <w:proofErr w:type="gramStart"/>
+      <w:r>
+        <w:rPr>
+          <w:rFonts w:cstheme="minorHAnsi"/>
+        </w:rPr>
+        <w:t>U{</w:t>
+      </w:r>
+      <w:proofErr w:type="gramEnd"/>
+      <w:r>
+        <w:rPr>
+          <w:rFonts w:cstheme="minorHAnsi"/>
+        </w:rPr>
+        <w:t xml:space="preserve">0,1}, where 1 is good and 0 bad </w:t>
       </w:r>
       <w:bookmarkStart w:id="0" w:name="_GoBack"/>
       <w:bookmarkEnd w:id="0"/>
-    </w:p>
-    <w:p>
-      <w:pPr>
-        <w:rPr>
-          <w:rFonts w:cstheme="minorHAnsi"/>
-        </w:rPr>
-      </w:pPr>
+      <w:r>
+        <w:rPr>
+          <w:rFonts w:cstheme="minorHAnsi"/>
+        </w:rPr>
+        <w:t>reading and writing skills</w:t>
+      </w:r>
     </w:p>
     <w:p>
       <w:pPr>
@@ -1038,10 +1048,7 @@
         <w:t xml:space="preserve"> </w:t>
       </w:r>
       <w:r>
-        <w:t>+</w:t>
-      </w:r>
-      <w:r>
-        <w:t xml:space="preserve"> </w:t>
+        <w:t xml:space="preserve">+ </w:t>
       </w:r>
       <w:r>
         <w:rPr>
@@ -1246,35 +1253,20 @@
         <w:t>&lt;</w:t>
       </w:r>
       <w:r>
-        <w:t xml:space="preserve"> 0</w:t>
-      </w:r>
-      <w:r>
-        <w:t xml:space="preserve"> </w:t>
-      </w:r>
-    </w:p>
-    <w:p>
-      <w:pPr>
-        <w:rPr>
-          <w:rFonts w:cstheme="minorHAnsi"/>
-        </w:rPr>
-      </w:pPr>
-      <w:r>
-        <w:rPr>
-          <w:rFonts w:cstheme="minorHAnsi"/>
-        </w:rPr>
-        <w:t>Education (can read/write)</w:t>
-      </w:r>
-      <w:r>
-        <w:rPr>
-          <w:rFonts w:cstheme="minorHAnsi"/>
-        </w:rPr>
-        <w:t xml:space="preserve"> ~ U (1, </w:t>
-      </w:r>
-      <w:r>
-        <w:rPr>
-          <w:rFonts w:cstheme="minorHAnsi"/>
-        </w:rPr>
-        <w:t>0)</w:t>
+        <w:t xml:space="preserve"> 0 </w:t>
+      </w:r>
+    </w:p>
+    <w:p>
+      <w:pPr>
+        <w:rPr>
+          <w:rFonts w:cstheme="minorHAnsi"/>
+        </w:rPr>
+      </w:pPr>
+      <w:r>
+        <w:rPr>
+          <w:rFonts w:cstheme="minorHAnsi"/>
+        </w:rPr>
+        <w:t>Education (can read/write) ~ U (1, 0)</w:t>
       </w:r>
       <w:r>
         <w:rPr>
@@ -1360,7 +1352,7 @@
 </file>
 
 <file path=word/numbering.xml><?xml version="1.0" encoding="utf-8"?>
-<w:numbering xmlns:wpc="http://schemas.microsoft.com/office/word/2010/wordprocessingCanvas" xmlns:cx="http://schemas.microsoft.com/office/drawing/2014/chartex" xmlns:cx1="http://schemas.microsoft.com/office/drawing/2015/9/8/chartex" xmlns:cx2="http://schemas.microsoft.com/office/drawing/2015/10/21/chartex" xmlns:cx3="http://schemas.microsoft.com/office/drawing/2016/5/9/chartex" xmlns:cx4="http://schemas.microsoft.com/office/drawing/2016/5/10/chartex" xmlns:cx5="http://schemas.microsoft.com/office/drawing/2016/5/11/chartex" xmlns:cx6="http://schemas.microsoft.com/office/drawing/2016/5/12/chartex" xmlns:cx7="http://schemas.microsoft.com/office/drawing/2016/5/13/chartex" xmlns:cx8="http://schemas.microsoft.com/office/drawing/2016/5/14/chartex" xmlns:mc="http://schemas.openxmlformats.org/markup-compatibility/2006" xmlns:aink="http://schemas.microsoft.com/office/drawing/2016/ink" xmlns:am3d="http://schemas.microsoft.com/office/drawing/2017/model3d" xmlns:o="urn:schemas-microsoft-com:office:office" xmlns:r="http://schemas.openxmlformats.org/officeDocument/2006/relationships" xmlns:m="http://schemas.openxmlformats.org/officeDocument/2006/math" xmlns:v="urn:schemas-microsoft-com:vml" xmlns:wp14="http://schemas.microsoft.com/office/word/2010/wordprocessingDrawing" xmlns:wp="http://schemas.openxmlformats.org/drawingml/2006/wordprocessingDrawing" xmlns:w10="urn:schemas-microsoft-com:office:word" xmlns:w="http://schemas.openxmlformats.org/wordprocessingml/2006/main" xmlns:w14="http://schemas.microsoft.com/office/word/2010/wordml" xmlns:w15="http://schemas.microsoft.com/office/word/2012/wordml" xmlns:w16cid="http://schemas.microsoft.com/office/word/2016/wordml/cid" xmlns:w16se="http://schemas.microsoft.com/office/word/2015/wordml/symex" xmlns:wpg="http://schemas.microsoft.com/office/word/2010/wordprocessingGroup" xmlns:wpi="http://schemas.microsoft.com/office/word/2010/wordprocessingInk" xmlns:wne="http://schemas.microsoft.com/office/word/2006/wordml" xmlns:wps="http://schemas.microsoft.com/office/word/2010/wordprocessingShape" mc:Ignorable="w14 w15 w16se w16cid wp14">
+<w:numbering xmlns:wpc="http://schemas.microsoft.com/office/word/2010/wordprocessingCanvas" xmlns:cx="http://schemas.microsoft.com/office/drawing/2014/chartex" xmlns:cx1="http://schemas.microsoft.com/office/drawing/2015/9/8/chartex" xmlns:mc="http://schemas.openxmlformats.org/markup-compatibility/2006" xmlns:o="urn:schemas-microsoft-com:office:office" xmlns:r="http://schemas.openxmlformats.org/officeDocument/2006/relationships" xmlns:m="http://schemas.openxmlformats.org/officeDocument/2006/math" xmlns:v="urn:schemas-microsoft-com:vml" xmlns:wp14="http://schemas.microsoft.com/office/word/2010/wordprocessingDrawing" xmlns:wp="http://schemas.openxmlformats.org/drawingml/2006/wordprocessingDrawing" xmlns:w10="urn:schemas-microsoft-com:office:word" xmlns:w="http://schemas.openxmlformats.org/wordprocessingml/2006/main" xmlns:w14="http://schemas.microsoft.com/office/word/2010/wordml" xmlns:w15="http://schemas.microsoft.com/office/word/2012/wordml" xmlns:w16se="http://schemas.microsoft.com/office/word/2015/wordml/symex" xmlns:wpg="http://schemas.microsoft.com/office/word/2010/wordprocessingGroup" xmlns:wpi="http://schemas.microsoft.com/office/word/2010/wordprocessingInk" xmlns:wne="http://schemas.microsoft.com/office/word/2006/wordml" xmlns:wps="http://schemas.microsoft.com/office/word/2010/wordprocessingShape" mc:Ignorable="w14 w15 w16se wp14">
   <w:abstractNum w:abstractNumId="0" w15:restartNumberingAfterBreak="0">
     <w:nsid w:val="326215CA"/>
     <w:multiLevelType w:val="hybridMultilevel"/>
@@ -1549,7 +1541,7 @@
 </file>
 
 <file path=word/styles.xml><?xml version="1.0" encoding="utf-8"?>
-<w:styles xmlns:mc="http://schemas.openxmlformats.org/markup-compatibility/2006" xmlns:r="http://schemas.openxmlformats.org/officeDocument/2006/relationships" xmlns:w="http://schemas.openxmlformats.org/wordprocessingml/2006/main" xmlns:w14="http://schemas.microsoft.com/office/word/2010/wordml" xmlns:w15="http://schemas.microsoft.com/office/word/2012/wordml" xmlns:w16cid="http://schemas.microsoft.com/office/word/2016/wordml/cid" xmlns:w16se="http://schemas.microsoft.com/office/word/2015/wordml/symex" mc:Ignorable="w14 w15 w16se w16cid">
+<w:styles xmlns:mc="http://schemas.openxmlformats.org/markup-compatibility/2006" xmlns:r="http://schemas.openxmlformats.org/officeDocument/2006/relationships" xmlns:w="http://schemas.openxmlformats.org/wordprocessingml/2006/main" xmlns:w14="http://schemas.microsoft.com/office/word/2010/wordml" xmlns:w15="http://schemas.microsoft.com/office/word/2012/wordml" xmlns:w16se="http://schemas.microsoft.com/office/word/2015/wordml/symex" mc:Ignorable="w14 w15 w16se">
   <w:docDefaults>
     <w:rPrDefault>
       <w:rPr>
@@ -1565,7 +1557,7 @@
       </w:pPr>
     </w:pPrDefault>
   </w:docDefaults>
-  <w:latentStyles w:defLockedState="0" w:defUIPriority="99" w:defSemiHidden="0" w:defUnhideWhenUsed="0" w:defQFormat="0" w:count="375">
+  <w:latentStyles w:defLockedState="0" w:defUIPriority="99" w:defSemiHidden="0" w:defUnhideWhenUsed="0" w:defQFormat="0" w:count="371">
     <w:lsdException w:name="Normal" w:uiPriority="0" w:qFormat="1"/>
     <w:lsdException w:name="heading 1" w:uiPriority="9" w:qFormat="1"/>
     <w:lsdException w:name="heading 2" w:semiHidden="1" w:uiPriority="9" w:unhideWhenUsed="1" w:qFormat="1"/>
@@ -1937,10 +1929,6 @@
     <w:lsdException w:name="List Table 5 Dark Accent 6" w:uiPriority="50"/>
     <w:lsdException w:name="List Table 6 Colorful Accent 6" w:uiPriority="51"/>
     <w:lsdException w:name="List Table 7 Colorful Accent 6" w:uiPriority="52"/>
-    <w:lsdException w:name="Mention" w:semiHidden="1" w:unhideWhenUsed="1"/>
-    <w:lsdException w:name="Smart Hyperlink" w:semiHidden="1" w:unhideWhenUsed="1"/>
-    <w:lsdException w:name="Hashtag" w:semiHidden="1" w:unhideWhenUsed="1"/>
-    <w:lsdException w:name="Unresolved Mention" w:semiHidden="1" w:unhideWhenUsed="1"/>
   </w:latentStyles>
   <w:style w:type="paragraph" w:default="1" w:styleId="Standard">
     <w:name w:val="Normal"/>

</xml_diff>